<commit_message>
Realizo sutiles ajustes de forma en el README
</commit_message>
<xml_diff>
--- a/README.docx
+++ b/README.docx
@@ -93,6 +93,8 @@
               <w:rPr>
                 <w:rStyle w:val="Hipervnculo"/>
                 <w:rFonts w:ascii="Montserrat" w:hAnsi="Montserrat"/>
+                <w:b/>
+                <w:bCs/>
                 <w:noProof/>
               </w:rPr>
               <w:t>ETL &amp; EDA Senado_Col</w:t>
@@ -708,6 +710,8 @@
               <w:tab w:val="right" w:leader="dot" w:pos="8828"/>
             </w:tabs>
             <w:rPr>
+              <w:b/>
+              <w:bCs/>
               <w:noProof/>
             </w:rPr>
           </w:pPr>
@@ -716,12 +720,16 @@
               <w:rPr>
                 <w:rStyle w:val="Hipervnculo"/>
                 <w:rFonts w:ascii="Montserrat" w:hAnsi="Montserrat"/>
+                <w:b/>
+                <w:bCs/>
                 <w:noProof/>
               </w:rPr>
               <w:t>Visualización exploratoria de datos</w:t>
             </w:r>
             <w:r>
               <w:rPr>
+                <w:b/>
+                <w:bCs/>
                 <w:noProof/>
                 <w:webHidden/>
               </w:rPr>
@@ -729,6 +737,8 @@
             </w:r>
             <w:r>
               <w:rPr>
+                <w:b/>
+                <w:bCs/>
                 <w:noProof/>
                 <w:webHidden/>
               </w:rPr>
@@ -736,6 +746,8 @@
             </w:r>
             <w:r>
               <w:rPr>
+                <w:b/>
+                <w:bCs/>
                 <w:noProof/>
                 <w:webHidden/>
               </w:rPr>
@@ -743,12 +755,16 @@
             </w:r>
             <w:r>
               <w:rPr>
-                <w:noProof/>
-                <w:webHidden/>
-              </w:rPr>
-            </w:r>
-            <w:r>
-              <w:rPr>
+                <w:b/>
+                <w:bCs/>
+                <w:noProof/>
+                <w:webHidden/>
+              </w:rPr>
+            </w:r>
+            <w:r>
+              <w:rPr>
+                <w:b/>
+                <w:bCs/>
                 <w:noProof/>
                 <w:webHidden/>
               </w:rPr>
@@ -756,6 +772,8 @@
             </w:r>
             <w:r>
               <w:rPr>
+                <w:b/>
+                <w:bCs/>
                 <w:noProof/>
                 <w:webHidden/>
               </w:rPr>
@@ -763,6 +781,8 @@
             </w:r>
             <w:r>
               <w:rPr>
+                <w:b/>
+                <w:bCs/>
                 <w:noProof/>
                 <w:webHidden/>
               </w:rPr>
@@ -1486,33 +1506,6 @@
       <w:pPr>
         <w:rPr>
           <w:rFonts w:ascii="Montserrat" w:hAnsi="Montserrat"/>
-        </w:rPr>
-      </w:pPr>
-      <w:r>
-        <w:rPr>
-          <w:rFonts w:ascii="Montserrat" w:hAnsi="Montserrat"/>
-        </w:rPr>
-        <w:t xml:space="preserve">Con este análisis se busca la obtención de </w:t>
-      </w:r>
-      <w:proofErr w:type="spellStart"/>
-      <w:r>
-        <w:rPr>
-          <w:rFonts w:ascii="Montserrat" w:hAnsi="Montserrat"/>
-        </w:rPr>
-        <w:t>insights</w:t>
-      </w:r>
-      <w:proofErr w:type="spellEnd"/>
-      <w:r>
-        <w:rPr>
-          <w:rFonts w:ascii="Montserrat" w:hAnsi="Montserrat"/>
-        </w:rPr>
-        <w:t xml:space="preserve"> que podrían ser de utilidad para mejorar la estrategia de relacionamiento del gobierno nacional, o en su defecto, facilitar la comprensión de los resultados legislativos que se estarían obteniendo en las iniciativas legislativas de origen gubernamental, hacia el cierre del periodo presidencial en 2026.</w:t>
-      </w:r>
-    </w:p>
-    <w:p>
-      <w:pPr>
-        <w:rPr>
-          <w:rFonts w:ascii="Montserrat" w:hAnsi="Montserrat"/>
           <w:b/>
           <w:bCs/>
         </w:rPr>
@@ -1931,7 +1924,6 @@
         <w:rPr>
           <w:rFonts w:ascii="Montserrat" w:hAnsi="Montserrat"/>
         </w:rPr>
-        <w:lastRenderedPageBreak/>
         <w:t>Dado que la disponibilidad de datos puede limitar el análisis, se considerará información cualitativa para enriquecer el estudio.</w:t>
       </w:r>
     </w:p>
@@ -1951,6 +1943,7 @@
           <w:sz w:val="24"/>
           <w:szCs w:val="24"/>
         </w:rPr>
+        <w:lastRenderedPageBreak/>
         <w:t>Algunas salvedades preliminares</w:t>
       </w:r>
       <w:bookmarkEnd w:id="6"/>
@@ -2444,7 +2437,6 @@
         <w:rPr>
           <w:rFonts w:ascii="Montserrat" w:hAnsi="Montserrat"/>
         </w:rPr>
-        <w:lastRenderedPageBreak/>
         <w:t xml:space="preserve">Con los métodos </w:t>
       </w:r>
       <w:proofErr w:type="spellStart"/>
@@ -2551,6 +2543,7 @@
         <w:rPr>
           <w:rFonts w:ascii="Montserrat" w:hAnsi="Montserrat"/>
         </w:rPr>
+        <w:lastRenderedPageBreak/>
         <w:t>103 registros.</w:t>
       </w:r>
     </w:p>

</xml_diff>